<commit_message>
Reference list and ReadMe
</commit_message>
<xml_diff>
--- a/Resources.docx
+++ b/Resources.docx
@@ -24,6 +24,42 @@
             <w:rStyle w:val="Hyperlink"/>
           </w:rPr>
           <w:t>https://docs.uipath.com/studio/docs/example-of-using-data-scraping</w:t>
+        </w:r>
+      </w:hyperlink>
+    </w:p>
+    <w:p/>
+    <w:p>
+      <w:hyperlink r:id="rId6" w:history="1">
+        <w:r>
+          <w:rPr>
+            <w:rStyle w:val="Hyperlink"/>
+          </w:rPr>
+          <w:t>https://docs.uipath.com/studio/docs/about-publishing-automation-projects#:~:text=The%20default%20local%20publish%20location,be%20checked%20out%20for%20editing</w:t>
+        </w:r>
+      </w:hyperlink>
+      <w:r>
+        <w:t>).</w:t>
+      </w:r>
+    </w:p>
+    <w:p/>
+    <w:p>
+      <w:hyperlink r:id="rId7" w:history="1">
+        <w:r>
+          <w:rPr>
+            <w:rStyle w:val="Hyperlink"/>
+          </w:rPr>
+          <w:t>https://docs.uipath.com/data-service</w:t>
+        </w:r>
+      </w:hyperlink>
+    </w:p>
+    <w:p/>
+    <w:p>
+      <w:hyperlink r:id="rId8" w:history="1">
+        <w:r>
+          <w:rPr>
+            <w:rStyle w:val="Hyperlink"/>
+          </w:rPr>
+          <w:t>https://www.youtube.com/watch?v=BAYmmUuB2Zo&amp;ab_channel=TheAutomationGuy</w:t>
         </w:r>
       </w:hyperlink>
     </w:p>

</xml_diff>